<commit_message>
This is the modified version
</commit_message>
<xml_diff>
--- a/DXC_Test.docx
+++ b/DXC_Test.docx
@@ -9,13 +9,25 @@
       </w:pPr>
       <w:bookmarkStart w:id="0" w:name="_Toc507707206"/>
       <w:r>
-        <w:t>TIPS AND TRICKS FOR TECHNICAL WRITING</w:t>
+        <w:t xml:space="preserve">TIPS AND TRICKS </w:t>
+      </w:r>
+      <w:r>
+        <w:t>OF</w:t>
+      </w:r>
+      <w:r>
+        <w:t xml:space="preserve"> TECHNICAL WRITING</w:t>
       </w:r>
       <w:bookmarkEnd w:id="0"/>
     </w:p>
     <w:p/>
     <w:sdt>
       <w:sdtPr>
+        <w:rPr>
+          <w:rFonts w:asciiTheme="minorHAnsi" w:eastAsiaTheme="minorHAnsi" w:hAnsiTheme="minorHAnsi" w:cstheme="minorBidi"/>
+          <w:color w:val="auto"/>
+          <w:sz w:val="22"/>
+          <w:szCs w:val="22"/>
+        </w:rPr>
         <w:id w:val="-356276396"/>
         <w:docPartObj>
           <w:docPartGallery w:val="Table of Contents"/>
@@ -24,13 +36,9 @@
       </w:sdtPr>
       <w:sdtEndPr>
         <w:rPr>
-          <w:rFonts w:asciiTheme="minorHAnsi" w:eastAsiaTheme="minorHAnsi" w:hAnsiTheme="minorHAnsi" w:cstheme="minorBidi"/>
           <w:b/>
           <w:bCs/>
           <w:noProof/>
-          <w:color w:val="auto"/>
-          <w:sz w:val="22"/>
-          <w:szCs w:val="22"/>
         </w:rPr>
       </w:sdtEndPr>
       <w:sdtContent>
@@ -848,15 +856,18 @@
       <w:r>
         <w:br w:type="page"/>
       </w:r>
+      <w:bookmarkStart w:id="1" w:name="_GoBack"/>
+      <w:bookmarkEnd w:id="1"/>
     </w:p>
     <w:p>
       <w:pPr>
         <w:pStyle w:val="Heading1"/>
         <w:jc w:val="center"/>
       </w:pPr>
-      <w:bookmarkStart w:id="1" w:name="_Toc507707207"/>
-      <w:bookmarkStart w:id="2" w:name="overview"/>
-      <w:r>
+      <w:bookmarkStart w:id="2" w:name="_Toc507707207"/>
+      <w:bookmarkStart w:id="3" w:name="overview"/>
+      <w:r>
+        <w:lastRenderedPageBreak/>
         <w:t>TIPS AND TRICKS OF TECHNICAL WRITING</w:t>
       </w:r>
     </w:p>
@@ -871,9 +882,9 @@
       <w:r>
         <w:t>OVERVIEW</w:t>
       </w:r>
-      <w:bookmarkEnd w:id="1"/>
-    </w:p>
-    <w:bookmarkEnd w:id="2"/>
+      <w:bookmarkEnd w:id="2"/>
+    </w:p>
+    <w:bookmarkEnd w:id="3"/>
     <w:p>
       <w:pPr>
         <w:ind w:left="630"/>
@@ -916,14 +927,14 @@
       <w:pPr>
         <w:pStyle w:val="Heading2"/>
       </w:pPr>
-      <w:bookmarkStart w:id="3" w:name="_Toc507707208"/>
+      <w:bookmarkStart w:id="4" w:name="_Toc507707208"/>
       <w:r>
         <w:t xml:space="preserve">2.0   </w:t>
       </w:r>
       <w:r>
         <w:t>HOW TO BECOME A SUCCESSFUL TECHNICAL WRITER?</w:t>
       </w:r>
-      <w:bookmarkEnd w:id="3"/>
+      <w:bookmarkEnd w:id="4"/>
     </w:p>
     <w:p>
       <w:pPr>
@@ -974,8 +985,8 @@
           <w:color w:val="1F3763" w:themeColor="accent1" w:themeShade="7F"/>
         </w:rPr>
       </w:pPr>
-      <w:bookmarkStart w:id="4" w:name="Planning"/>
       <w:bookmarkStart w:id="5" w:name="_Toc507707209"/>
+      <w:bookmarkStart w:id="6" w:name="Planning"/>
       <w:r>
         <w:rPr>
           <w:rStyle w:val="SubtleEmphasis"/>
@@ -996,7 +1007,7 @@
         <w:t xml:space="preserve"> </w:t>
       </w:r>
     </w:p>
-    <w:bookmarkEnd w:id="4"/>
+    <w:bookmarkEnd w:id="6"/>
     <w:p>
       <w:pPr>
         <w:pStyle w:val="ListParagraph"/>
@@ -1124,7 +1135,7 @@
           <w:color w:val="1F3763" w:themeColor="accent1" w:themeShade="7F"/>
         </w:rPr>
       </w:pPr>
-      <w:bookmarkStart w:id="6" w:name="_Toc507707210"/>
+      <w:bookmarkStart w:id="7" w:name="_Toc507707210"/>
       <w:r>
         <w:rPr>
           <w:rStyle w:val="SubtleEmphasis"/>
@@ -1134,7 +1145,7 @@
         </w:rPr>
         <w:t>Adapting a simple, Precise style of writing:</w:t>
       </w:r>
-      <w:bookmarkEnd w:id="6"/>
+      <w:bookmarkEnd w:id="7"/>
     </w:p>
     <w:p>
       <w:pPr>
@@ -1176,7 +1187,7 @@
           <w:color w:val="1F3763" w:themeColor="accent1" w:themeShade="7F"/>
         </w:rPr>
       </w:pPr>
-      <w:bookmarkStart w:id="7" w:name="_Toc507707211"/>
+      <w:bookmarkStart w:id="8" w:name="_Toc507707211"/>
       <w:r>
         <w:rPr>
           <w:rStyle w:val="SubtleEmphasis"/>
@@ -1186,7 +1197,7 @@
         </w:rPr>
         <w:t>Identification of Audience:</w:t>
       </w:r>
-      <w:bookmarkEnd w:id="7"/>
+      <w:bookmarkEnd w:id="8"/>
     </w:p>
     <w:p>
       <w:pPr>
@@ -1229,21 +1240,7 @@
             <w:rStyle w:val="Hyperlink"/>
             <w:b/>
           </w:rPr>
-          <w:t>Bac</w:t>
-        </w:r>
-        <w:r>
-          <w:rPr>
-            <w:rStyle w:val="Hyperlink"/>
-            <w:b/>
-          </w:rPr>
-          <w:t>k</w:t>
-        </w:r>
-        <w:r>
-          <w:rPr>
-            <w:rStyle w:val="Hyperlink"/>
-            <w:b/>
-          </w:rPr>
-          <w:t xml:space="preserve"> to Top</w:t>
+          <w:t>Back to Top</w:t>
         </w:r>
       </w:hyperlink>
     </w:p>
@@ -1255,11 +1252,12 @@
           <w:numId w:val="8"/>
         </w:numPr>
       </w:pPr>
-      <w:bookmarkStart w:id="8" w:name="_Toc507707212"/>
-      <w:r>
+      <w:bookmarkStart w:id="9" w:name="_Toc507707212"/>
+      <w:r>
+        <w:lastRenderedPageBreak/>
         <w:t>Identification of Scope:</w:t>
       </w:r>
-      <w:bookmarkEnd w:id="8"/>
+      <w:bookmarkEnd w:id="9"/>
     </w:p>
     <w:p>
       <w:pPr>
@@ -1268,7 +1266,7 @@
       <w:r>
         <w:t xml:space="preserve">It’s hard to create a technical documentation without understanding the scope. This again can be tagged back to the importance of </w:t>
       </w:r>
-      <w:bookmarkStart w:id="9" w:name="DDLC"/>
+      <w:bookmarkStart w:id="10" w:name="DDLC"/>
       <w:r>
         <w:fldChar w:fldCharType="begin"/>
       </w:r>
@@ -1282,19 +1280,7 @@
         <w:rPr>
           <w:rStyle w:val="Hyperlink"/>
         </w:rPr>
-        <w:t>pla</w:t>
-      </w:r>
-      <w:r>
-        <w:rPr>
-          <w:rStyle w:val="Hyperlink"/>
-        </w:rPr>
-        <w:t>n</w:t>
-      </w:r>
-      <w:r>
-        <w:rPr>
-          <w:rStyle w:val="Hyperlink"/>
-        </w:rPr>
-        <w:t>ning and analyzing time required for technical documentation.</w:t>
+        <w:t>planning and analyzing time required for technical documentation.</w:t>
       </w:r>
       <w:r>
         <w:fldChar w:fldCharType="end"/>
@@ -1308,12 +1294,12 @@
           <w:numId w:val="8"/>
         </w:numPr>
       </w:pPr>
-      <w:bookmarkStart w:id="10" w:name="_Toc507707213"/>
-      <w:bookmarkEnd w:id="9"/>
+      <w:bookmarkStart w:id="11" w:name="_Toc507707213"/>
+      <w:bookmarkEnd w:id="10"/>
       <w:r>
         <w:t>Good Knowledge of Graphic Designing Tools:</w:t>
       </w:r>
-      <w:bookmarkEnd w:id="10"/>
+      <w:bookmarkEnd w:id="11"/>
     </w:p>
     <w:p>
       <w:pPr>
@@ -1501,21 +1487,7 @@
           <w:rFonts w:ascii="Times New Roman" w:hAnsi="Times New Roman" w:cs="Times New Roman"/>
           <w:color w:val="000000" w:themeColor="text1"/>
         </w:rPr>
-        <w:t xml:space="preserve"> is another screen capturing tool used </w:t>
-      </w:r>
-      <w:r>
-        <w:rPr>
-          <w:rFonts w:ascii="Times New Roman" w:hAnsi="Times New Roman" w:cs="Times New Roman"/>
-          <w:color w:val="000000" w:themeColor="text1"/>
-        </w:rPr>
-        <w:t>to capture, annotate, and share screen captures and screen casts</w:t>
-      </w:r>
-      <w:r>
-        <w:rPr>
-          <w:rFonts w:ascii="Times New Roman" w:hAnsi="Times New Roman" w:cs="Times New Roman"/>
-          <w:color w:val="000000" w:themeColor="text1"/>
-        </w:rPr>
-        <w:t>.</w:t>
+        <w:t xml:space="preserve"> is another screen capturing tool used to capture, annotate, and share screen captures and screen casts.</w:t>
       </w:r>
     </w:p>
     <w:p>
@@ -1655,11 +1627,11 @@
       <w:pPr>
         <w:pStyle w:val="Heading2"/>
       </w:pPr>
-      <w:bookmarkStart w:id="11" w:name="_Toc507707214"/>
+      <w:bookmarkStart w:id="12" w:name="_Toc507707214"/>
       <w:r>
         <w:t>CONCLUSION</w:t>
       </w:r>
-      <w:bookmarkEnd w:id="11"/>
+      <w:bookmarkEnd w:id="12"/>
     </w:p>
     <w:p>
       <w:r>
@@ -1670,11 +1642,11 @@
       <w:pPr>
         <w:pStyle w:val="Heading2"/>
       </w:pPr>
-      <w:bookmarkStart w:id="12" w:name="_Toc507707215"/>
+      <w:bookmarkStart w:id="13" w:name="_Toc507707215"/>
       <w:r>
         <w:t>REFERENCES</w:t>
       </w:r>
-      <w:bookmarkEnd w:id="12"/>
+      <w:bookmarkEnd w:id="13"/>
     </w:p>
     <w:p>
       <w:pPr>
@@ -1690,8 +1662,6 @@
           <w:t>https://en.wikipedia.org/wiki/Technical_writing</w:t>
         </w:r>
       </w:hyperlink>
-      <w:bookmarkStart w:id="13" w:name="_GoBack"/>
-      <w:bookmarkEnd w:id="13"/>
     </w:p>
     <w:p>
       <w:pPr>
@@ -3691,7 +3661,7 @@
 </file>
 
 <file path=customXml/itemProps1.xml><?xml version="1.0" encoding="utf-8"?>
-<ds:datastoreItem xmlns:ds="http://schemas.openxmlformats.org/officeDocument/2006/customXml" ds:itemID="{28B59265-8D57-4266-BBBE-4F0756E96005}">
+<ds:datastoreItem xmlns:ds="http://schemas.openxmlformats.org/officeDocument/2006/customXml" ds:itemID="{FA74AA19-697A-49C6-8469-FF515B3D4D0B}">
   <ds:schemaRefs>
     <ds:schemaRef ds:uri="http://schemas.openxmlformats.org/officeDocument/2006/bibliography"/>
   </ds:schemaRefs>

</xml_diff>